<commit_message>
update mit funktionierenden Polarplots
</commit_message>
<xml_diff>
--- a/Dokumentation.docx
+++ b/Dokumentation.docx
@@ -1366,6 +1366,12 @@
         </w:rPr>
         <w:t>Variablen werden nicht richtig gelöscht</w:t>
       </w:r>
+      <w:r>
+        <w:rPr>
+          <w:lang w:val="de-DE"/>
+        </w:rPr>
+        <w:t xml:space="preserve"> &lt;&gt; gelöst</w:t>
+      </w:r>
     </w:p>
     <w:p>
       <w:pPr>
@@ -1392,7 +1398,631 @@
         </w:rPr>
         <w:t>Erst noch alle Vergleiche machen, bevor zuweisung alt = neu erfolgt, um alle kleinsten Änderungen nacheinander durchzuführen</w:t>
       </w:r>
+    </w:p>
+    <w:p>
+      <w:pPr>
+        <w:rPr>
+          <w:lang w:val="de-DE"/>
+        </w:rPr>
+      </w:pPr>
+      <w:r>
+        <w:rPr>
+          <w:lang w:val="de-DE"/>
+        </w:rPr>
+        <w:t>Neue Strategie dazu:</w:t>
+      </w:r>
+    </w:p>
+    <w:p>
+      <w:pPr>
+        <w:rPr>
+          <w:lang w:val="de-DE"/>
+        </w:rPr>
+      </w:pPr>
+      <w:r>
+        <w:rPr>
+          <w:lang w:val="de-DE"/>
+        </w:rPr>
+        <w:t>Gedanke dazu: Winkel dazumachen!?</w:t>
+      </w:r>
+    </w:p>
+    <w:p>
+      <w:pPr>
+        <w:rPr>
+          <w:lang w:val="de-DE"/>
+        </w:rPr>
+      </w:pPr>
+      <w:r>
+        <w:rPr>
+          <w:lang w:val="de-DE"/>
+        </w:rPr>
+        <w:t>Was passiert wenn einer rein und an der selben Stelle wieder rausgeht statt durchzulaufen (stand jetzt fällt er weg)</w:t>
+      </w:r>
+    </w:p>
+    <w:p>
+      <w:pPr>
+        <w:rPr>
+          <w:lang w:val="de-DE"/>
+        </w:rPr>
+      </w:pPr>
+      <w:r>
+        <w:rPr>
+          <w:lang w:val="de-DE"/>
+        </w:rPr>
+        <w:t>Alle Differenzen ausrechnen (also 1-1, 1-2, 1-3, 2-1,...)</w:t>
+      </w:r>
+    </w:p>
+    <w:p>
+      <w:pPr>
+        <w:rPr>
+          <w:lang w:val="de-DE"/>
+        </w:rPr>
+      </w:pPr>
+      <w:r>
+        <w:rPr>
+          <w:lang w:val="de-DE"/>
+        </w:rPr>
+        <w:t>Größer als Schwelle weghauen</w:t>
+      </w:r>
+      <w:r>
+        <w:rPr>
+          <w:lang w:val="de-DE"/>
+        </w:rPr>
+        <w:t xml:space="preserve"> -&gt; Kleinstes Summenquadrat dann raussuchen</w:t>
+      </w:r>
+    </w:p>
+    <w:p>
+      <w:pPr>
+        <w:rPr>
+          <w:lang w:val="de-DE"/>
+        </w:rPr>
+      </w:pPr>
+    </w:p>
+    <w:p>
+      <w:pPr>
+        <w:rPr>
+          <w:lang w:val="de-DE"/>
+        </w:rPr>
+      </w:pPr>
+      <w:r>
+        <w:rPr>
+          <w:noProof/>
+        </w:rPr>
+        <w:lastRenderedPageBreak/>
+        <mc:AlternateContent>
+          <mc:Choice Requires="wps">
+            <w:drawing>
+              <wp:anchor distT="0" distB="0" distL="114300" distR="114300" simplePos="0" relativeHeight="251665408" behindDoc="0" locked="0" layoutInCell="1" allowOverlap="1" wp14:anchorId="43B9939B" wp14:editId="5BA7480A">
+                <wp:simplePos x="0" y="0"/>
+                <wp:positionH relativeFrom="column">
+                  <wp:posOffset>2065020</wp:posOffset>
+                </wp:positionH>
+                <wp:positionV relativeFrom="paragraph">
+                  <wp:posOffset>99060</wp:posOffset>
+                </wp:positionV>
+                <wp:extent cx="45719" cy="1021080"/>
+                <wp:effectExtent l="38100" t="38100" r="50165" b="26670"/>
+                <wp:wrapNone/>
+                <wp:docPr id="6" name="Straight Arrow Connector 6"/>
+                <wp:cNvGraphicFramePr/>
+                <a:graphic xmlns:a="http://schemas.openxmlformats.org/drawingml/2006/main">
+                  <a:graphicData uri="http://schemas.microsoft.com/office/word/2010/wordprocessingShape">
+                    <wps:wsp>
+                      <wps:cNvCnPr/>
+                      <wps:spPr>
+                        <a:xfrm flipV="1">
+                          <a:off x="0" y="0"/>
+                          <a:ext cx="45719" cy="1021080"/>
+                        </a:xfrm>
+                        <a:prstGeom prst="straightConnector1">
+                          <a:avLst/>
+                        </a:prstGeom>
+                        <a:ln>
+                          <a:tailEnd type="triangle"/>
+                        </a:ln>
+                      </wps:spPr>
+                      <wps:style>
+                        <a:lnRef idx="1">
+                          <a:schemeClr val="accent1"/>
+                        </a:lnRef>
+                        <a:fillRef idx="0">
+                          <a:schemeClr val="accent1"/>
+                        </a:fillRef>
+                        <a:effectRef idx="0">
+                          <a:schemeClr val="accent1"/>
+                        </a:effectRef>
+                        <a:fontRef idx="minor">
+                          <a:schemeClr val="tx1"/>
+                        </a:fontRef>
+                      </wps:style>
+                      <wps:bodyPr/>
+                    </wps:wsp>
+                  </a:graphicData>
+                </a:graphic>
+                <wp14:sizeRelH relativeFrom="margin">
+                  <wp14:pctWidth>0</wp14:pctWidth>
+                </wp14:sizeRelH>
+                <wp14:sizeRelV relativeFrom="margin">
+                  <wp14:pctHeight>0</wp14:pctHeight>
+                </wp14:sizeRelV>
+              </wp:anchor>
+            </w:drawing>
+          </mc:Choice>
+          <mc:Fallback>
+            <w:pict>
+              <v:shapetype w14:anchorId="36088C6E" id="_x0000_t32" coordsize="21600,21600" o:spt="32" o:oned="t" path="m,l21600,21600e" filled="f">
+                <v:path arrowok="t" fillok="f" o:connecttype="none"/>
+                <o:lock v:ext="edit" shapetype="t"/>
+              </v:shapetype>
+              <v:shape id="Straight Arrow Connector 6" o:spid="_x0000_s1026" type="#_x0000_t32" style="position:absolute;margin-left:162.6pt;margin-top:7.8pt;width:3.6pt;height:80.4pt;flip:y;z-index:251665408;visibility:visible;mso-wrap-style:square;mso-width-percent:0;mso-height-percent:0;mso-wrap-distance-left:9pt;mso-wrap-distance-top:0;mso-wrap-distance-right:9pt;mso-wrap-distance-bottom:0;mso-position-horizontal:absolute;mso-position-horizontal-relative:text;mso-position-vertical:absolute;mso-position-vertical-relative:text;mso-width-percent:0;mso-height-percent:0;mso-width-relative:margin;mso-height-relative:margin" o:gfxdata="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" strokecolor="#e30034 [3204]" strokeweight=".5pt">
+                <v:stroke endarrow="block" joinstyle="miter"/>
+              </v:shape>
+            </w:pict>
+          </mc:Fallback>
+        </mc:AlternateContent>
+      </w:r>
+      <w:r>
+        <w:rPr>
+          <w:noProof/>
+        </w:rPr>
+        <mc:AlternateContent>
+          <mc:Choice Requires="wps">
+            <w:drawing>
+              <wp:anchor distT="0" distB="0" distL="114300" distR="114300" simplePos="0" relativeHeight="251664384" behindDoc="0" locked="0" layoutInCell="1" allowOverlap="1" wp14:anchorId="35BF15D6" wp14:editId="4E04A41B">
+                <wp:simplePos x="0" y="0"/>
+                <wp:positionH relativeFrom="column">
+                  <wp:posOffset>1942465</wp:posOffset>
+                </wp:positionH>
+                <wp:positionV relativeFrom="paragraph">
+                  <wp:posOffset>-160020</wp:posOffset>
+                </wp:positionV>
+                <wp:extent cx="342900" cy="312420"/>
+                <wp:effectExtent l="0" t="0" r="19050" b="11430"/>
+                <wp:wrapNone/>
+                <wp:docPr id="5" name="Rectangle 5"/>
+                <wp:cNvGraphicFramePr/>
+                <a:graphic xmlns:a="http://schemas.openxmlformats.org/drawingml/2006/main">
+                  <a:graphicData uri="http://schemas.microsoft.com/office/word/2010/wordprocessingShape">
+                    <wps:wsp>
+                      <wps:cNvSpPr/>
+                      <wps:spPr>
+                        <a:xfrm>
+                          <a:off x="0" y="0"/>
+                          <a:ext cx="342900" cy="312420"/>
+                        </a:xfrm>
+                        <a:prstGeom prst="rect">
+                          <a:avLst/>
+                        </a:prstGeom>
+                      </wps:spPr>
+                      <wps:style>
+                        <a:lnRef idx="2">
+                          <a:schemeClr val="dk1">
+                            <a:shade val="50000"/>
+                          </a:schemeClr>
+                        </a:lnRef>
+                        <a:fillRef idx="1">
+                          <a:schemeClr val="dk1"/>
+                        </a:fillRef>
+                        <a:effectRef idx="0">
+                          <a:schemeClr val="dk1"/>
+                        </a:effectRef>
+                        <a:fontRef idx="minor">
+                          <a:schemeClr val="lt1"/>
+                        </a:fontRef>
+                      </wps:style>
+                      <wps:bodyPr rot="0" spcFirstLastPara="0" vertOverflow="overflow" horzOverflow="overflow" vert="horz" wrap="square" lIns="91440" tIns="45720" rIns="91440" bIns="45720" numCol="1" spcCol="0" rtlCol="0" fromWordArt="0" anchor="ctr" anchorCtr="0" forceAA="0" compatLnSpc="1">
+                        <a:prstTxWarp prst="textNoShape">
+                          <a:avLst/>
+                        </a:prstTxWarp>
+                        <a:noAutofit/>
+                      </wps:bodyPr>
+                    </wps:wsp>
+                  </a:graphicData>
+                </a:graphic>
+              </wp:anchor>
+            </w:drawing>
+          </mc:Choice>
+          <mc:Fallback>
+            <w:pict>
+              <v:rect w14:anchorId="1D3E7498" id="Rectangle 5" o:spid="_x0000_s1026" style="position:absolute;margin-left:152.95pt;margin-top:-12.6pt;width:27pt;height:24.6pt;z-index:251664384;visibility:visible;mso-wrap-style:square;mso-wrap-distance-left:9pt;mso-wrap-distance-top:0;mso-wrap-distance-right:9pt;mso-wrap-distance-bottom:0;mso-position-horizontal:absolute;mso-position-horizontal-relative:text;mso-position-vertical:absolute;mso-position-vertical-relative:text;v-text-anchor:middle" o:gfxdata="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" fillcolor="black [3200]" strokecolor="black [1600]" strokeweight="1pt"/>
+            </w:pict>
+          </mc:Fallback>
+        </mc:AlternateContent>
+      </w:r>
+      <w:r>
+        <w:rPr>
+          <w:noProof/>
+        </w:rPr>
+        <mc:AlternateContent>
+          <mc:Choice Requires="wps">
+            <w:drawing>
+              <wp:anchor distT="0" distB="0" distL="114300" distR="114300" simplePos="0" relativeHeight="251667456" behindDoc="0" locked="0" layoutInCell="1" allowOverlap="1" wp14:anchorId="44A6C006" wp14:editId="789D99CB">
+                <wp:simplePos x="0" y="0"/>
+                <wp:positionH relativeFrom="column">
+                  <wp:posOffset>548640</wp:posOffset>
+                </wp:positionH>
+                <wp:positionV relativeFrom="paragraph">
+                  <wp:posOffset>60960</wp:posOffset>
+                </wp:positionV>
+                <wp:extent cx="22860" cy="868680"/>
+                <wp:effectExtent l="57150" t="0" r="53340" b="64770"/>
+                <wp:wrapNone/>
+                <wp:docPr id="7" name="Straight Arrow Connector 7"/>
+                <wp:cNvGraphicFramePr/>
+                <a:graphic xmlns:a="http://schemas.openxmlformats.org/drawingml/2006/main">
+                  <a:graphicData uri="http://schemas.microsoft.com/office/word/2010/wordprocessingShape">
+                    <wps:wsp>
+                      <wps:cNvCnPr/>
+                      <wps:spPr>
+                        <a:xfrm>
+                          <a:off x="0" y="0"/>
+                          <a:ext cx="22860" cy="868680"/>
+                        </a:xfrm>
+                        <a:prstGeom prst="straightConnector1">
+                          <a:avLst/>
+                        </a:prstGeom>
+                        <a:ln>
+                          <a:tailEnd type="triangle"/>
+                        </a:ln>
+                      </wps:spPr>
+                      <wps:style>
+                        <a:lnRef idx="1">
+                          <a:schemeClr val="accent1"/>
+                        </a:lnRef>
+                        <a:fillRef idx="0">
+                          <a:schemeClr val="accent1"/>
+                        </a:fillRef>
+                        <a:effectRef idx="0">
+                          <a:schemeClr val="accent1"/>
+                        </a:effectRef>
+                        <a:fontRef idx="minor">
+                          <a:schemeClr val="tx1"/>
+                        </a:fontRef>
+                      </wps:style>
+                      <wps:bodyPr/>
+                    </wps:wsp>
+                  </a:graphicData>
+                </a:graphic>
+              </wp:anchor>
+            </w:drawing>
+          </mc:Choice>
+          <mc:Fallback>
+            <w:pict>
+              <v:shape w14:anchorId="40883097" id="Straight Arrow Connector 7" o:spid="_x0000_s1026" type="#_x0000_t32" style="position:absolute;margin-left:43.2pt;margin-top:4.8pt;width:1.8pt;height:68.4pt;z-index:251667456;visibility:visible;mso-wrap-style:square;mso-wrap-distance-left:9pt;mso-wrap-distance-top:0;mso-wrap-distance-right:9pt;mso-wrap-distance-bottom:0;mso-position-horizontal:absolute;mso-position-horizontal-relative:text;mso-position-vertical:absolute;mso-position-vertical-relative:text" o:gfxdata="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" strokecolor="#e30034 [3204]" strokeweight=".5pt">
+                <v:stroke endarrow="block" joinstyle="miter"/>
+              </v:shape>
+            </w:pict>
+          </mc:Fallback>
+        </mc:AlternateContent>
+      </w:r>
+      <w:r>
+        <w:rPr>
+          <w:noProof/>
+        </w:rPr>
+        <mc:AlternateContent>
+          <mc:Choice Requires="wps">
+            <w:drawing>
+              <wp:anchor distT="0" distB="0" distL="114300" distR="114300" simplePos="0" relativeHeight="251662336" behindDoc="0" locked="0" layoutInCell="1" allowOverlap="1" wp14:anchorId="51B04D85" wp14:editId="22997E60">
+                <wp:simplePos x="0" y="0"/>
+                <wp:positionH relativeFrom="column">
+                  <wp:posOffset>388620</wp:posOffset>
+                </wp:positionH>
+                <wp:positionV relativeFrom="paragraph">
+                  <wp:posOffset>929640</wp:posOffset>
+                </wp:positionV>
+                <wp:extent cx="342900" cy="312420"/>
+                <wp:effectExtent l="0" t="0" r="19050" b="11430"/>
+                <wp:wrapNone/>
+                <wp:docPr id="4" name="Rectangle 4"/>
+                <wp:cNvGraphicFramePr/>
+                <a:graphic xmlns:a="http://schemas.openxmlformats.org/drawingml/2006/main">
+                  <a:graphicData uri="http://schemas.microsoft.com/office/word/2010/wordprocessingShape">
+                    <wps:wsp>
+                      <wps:cNvSpPr/>
+                      <wps:spPr>
+                        <a:xfrm>
+                          <a:off x="0" y="0"/>
+                          <a:ext cx="342900" cy="312420"/>
+                        </a:xfrm>
+                        <a:prstGeom prst="rect">
+                          <a:avLst/>
+                        </a:prstGeom>
+                      </wps:spPr>
+                      <wps:style>
+                        <a:lnRef idx="2">
+                          <a:schemeClr val="dk1">
+                            <a:shade val="50000"/>
+                          </a:schemeClr>
+                        </a:lnRef>
+                        <a:fillRef idx="1">
+                          <a:schemeClr val="dk1"/>
+                        </a:fillRef>
+                        <a:effectRef idx="0">
+                          <a:schemeClr val="dk1"/>
+                        </a:effectRef>
+                        <a:fontRef idx="minor">
+                          <a:schemeClr val="lt1"/>
+                        </a:fontRef>
+                      </wps:style>
+                      <wps:bodyPr rot="0" spcFirstLastPara="0" vertOverflow="overflow" horzOverflow="overflow" vert="horz" wrap="square" lIns="91440" tIns="45720" rIns="91440" bIns="45720" numCol="1" spcCol="0" rtlCol="0" fromWordArt="0" anchor="ctr" anchorCtr="0" forceAA="0" compatLnSpc="1">
+                        <a:prstTxWarp prst="textNoShape">
+                          <a:avLst/>
+                        </a:prstTxWarp>
+                        <a:noAutofit/>
+                      </wps:bodyPr>
+                    </wps:wsp>
+                  </a:graphicData>
+                </a:graphic>
+              </wp:anchor>
+            </w:drawing>
+          </mc:Choice>
+          <mc:Fallback>
+            <w:pict>
+              <v:rect w14:anchorId="77842750" id="Rectangle 4" o:spid="_x0000_s1026" style="position:absolute;margin-left:30.6pt;margin-top:73.2pt;width:27pt;height:24.6pt;z-index:251662336;visibility:visible;mso-wrap-style:square;mso-wrap-distance-left:9pt;mso-wrap-distance-top:0;mso-wrap-distance-right:9pt;mso-wrap-distance-bottom:0;mso-position-horizontal:absolute;mso-position-horizontal-relative:text;mso-position-vertical:absolute;mso-position-vertical-relative:text;v-text-anchor:middle" o:gfxdata="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" fillcolor="black [3200]" strokecolor="black [1600]" strokeweight="1pt"/>
+            </w:pict>
+          </mc:Fallback>
+        </mc:AlternateContent>
+      </w:r>
+      <w:r>
+        <w:rPr>
+          <w:noProof/>
+        </w:rPr>
+        <mc:AlternateContent>
+          <mc:Choice Requires="wps">
+            <w:drawing>
+              <wp:anchor distT="0" distB="0" distL="114300" distR="114300" simplePos="0" relativeHeight="251659264" behindDoc="0" locked="0" layoutInCell="1" allowOverlap="1" wp14:anchorId="3034C817" wp14:editId="316DBE33">
+                <wp:simplePos x="0" y="0"/>
+                <wp:positionH relativeFrom="column">
+                  <wp:posOffset>350520</wp:posOffset>
+                </wp:positionH>
+                <wp:positionV relativeFrom="paragraph">
+                  <wp:posOffset>-68580</wp:posOffset>
+                </wp:positionV>
+                <wp:extent cx="358140" cy="342900"/>
+                <wp:effectExtent l="0" t="0" r="22860" b="19050"/>
+                <wp:wrapNone/>
+                <wp:docPr id="2" name="Oval 2"/>
+                <wp:cNvGraphicFramePr/>
+                <a:graphic xmlns:a="http://schemas.openxmlformats.org/drawingml/2006/main">
+                  <a:graphicData uri="http://schemas.microsoft.com/office/word/2010/wordprocessingShape">
+                    <wps:wsp>
+                      <wps:cNvSpPr/>
+                      <wps:spPr>
+                        <a:xfrm>
+                          <a:off x="0" y="0"/>
+                          <a:ext cx="358140" cy="342900"/>
+                        </a:xfrm>
+                        <a:prstGeom prst="ellipse">
+                          <a:avLst/>
+                        </a:prstGeom>
+                      </wps:spPr>
+                      <wps:style>
+                        <a:lnRef idx="2">
+                          <a:schemeClr val="accent1">
+                            <a:shade val="50000"/>
+                          </a:schemeClr>
+                        </a:lnRef>
+                        <a:fillRef idx="1">
+                          <a:schemeClr val="accent1"/>
+                        </a:fillRef>
+                        <a:effectRef idx="0">
+                          <a:schemeClr val="accent1"/>
+                        </a:effectRef>
+                        <a:fontRef idx="minor">
+                          <a:schemeClr val="lt1"/>
+                        </a:fontRef>
+                      </wps:style>
+                      <wps:bodyPr rot="0" spcFirstLastPara="0" vertOverflow="overflow" horzOverflow="overflow" vert="horz" wrap="square" lIns="91440" tIns="45720" rIns="91440" bIns="45720" numCol="1" spcCol="0" rtlCol="0" fromWordArt="0" anchor="ctr" anchorCtr="0" forceAA="0" compatLnSpc="1">
+                        <a:prstTxWarp prst="textNoShape">
+                          <a:avLst/>
+                        </a:prstTxWarp>
+                        <a:noAutofit/>
+                      </wps:bodyPr>
+                    </wps:wsp>
+                  </a:graphicData>
+                </a:graphic>
+              </wp:anchor>
+            </w:drawing>
+          </mc:Choice>
+          <mc:Fallback>
+            <w:pict>
+              <v:oval w14:anchorId="0F53325C" id="Oval 2" o:spid="_x0000_s1026" style="position:absolute;margin-left:27.6pt;margin-top:-5.4pt;width:28.2pt;height:27pt;z-index:251659264;visibility:visible;mso-wrap-style:square;mso-wrap-distance-left:9pt;mso-wrap-distance-top:0;mso-wrap-distance-right:9pt;mso-wrap-distance-bottom:0;mso-position-horizontal:absolute;mso-position-horizontal-relative:text;mso-position-vertical:absolute;mso-position-vertical-relative:text;v-text-anchor:middle" o:gfxdata="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" fillcolor="#e30034 [3204]" strokecolor="#710019 [1604]" strokeweight="1pt">
+                <v:stroke joinstyle="miter"/>
+              </v:oval>
+            </w:pict>
+          </mc:Fallback>
+        </mc:AlternateContent>
+      </w:r>
+      <w:r>
+        <w:rPr>
+          <w:lang w:val="de-DE"/>
+        </w:rPr>
+        <w:t>d</w:t>
+      </w:r>
+    </w:p>
+    <w:p>
+      <w:pPr>
+        <w:rPr>
+          <w:lang w:val="de-DE"/>
+        </w:rPr>
+      </w:pPr>
+    </w:p>
+    <w:p>
+      <w:pPr>
+        <w:rPr>
+          <w:lang w:val="de-DE"/>
+        </w:rPr>
+      </w:pPr>
+    </w:p>
+    <w:p>
+      <w:pPr>
+        <w:rPr>
+          <w:lang w:val="de-DE"/>
+        </w:rPr>
+      </w:pPr>
+      <w:r>
+        <w:rPr>
+          <w:noProof/>
+        </w:rPr>
+        <mc:AlternateContent>
+          <mc:Choice Requires="wps">
+            <w:drawing>
+              <wp:anchor distT="0" distB="0" distL="114300" distR="114300" simplePos="0" relativeHeight="251661312" behindDoc="0" locked="0" layoutInCell="1" allowOverlap="1" wp14:anchorId="676804A5" wp14:editId="5DBAB0E7">
+                <wp:simplePos x="0" y="0"/>
+                <wp:positionH relativeFrom="column">
+                  <wp:posOffset>1912620</wp:posOffset>
+                </wp:positionH>
+                <wp:positionV relativeFrom="paragraph">
+                  <wp:posOffset>74930</wp:posOffset>
+                </wp:positionV>
+                <wp:extent cx="358140" cy="342900"/>
+                <wp:effectExtent l="0" t="0" r="22860" b="19050"/>
+                <wp:wrapNone/>
+                <wp:docPr id="3" name="Oval 3"/>
+                <wp:cNvGraphicFramePr/>
+                <a:graphic xmlns:a="http://schemas.openxmlformats.org/drawingml/2006/main">
+                  <a:graphicData uri="http://schemas.microsoft.com/office/word/2010/wordprocessingShape">
+                    <wps:wsp>
+                      <wps:cNvSpPr/>
+                      <wps:spPr>
+                        <a:xfrm>
+                          <a:off x="0" y="0"/>
+                          <a:ext cx="358140" cy="342900"/>
+                        </a:xfrm>
+                        <a:prstGeom prst="ellipse">
+                          <a:avLst/>
+                        </a:prstGeom>
+                      </wps:spPr>
+                      <wps:style>
+                        <a:lnRef idx="2">
+                          <a:schemeClr val="accent1">
+                            <a:shade val="50000"/>
+                          </a:schemeClr>
+                        </a:lnRef>
+                        <a:fillRef idx="1">
+                          <a:schemeClr val="accent1"/>
+                        </a:fillRef>
+                        <a:effectRef idx="0">
+                          <a:schemeClr val="accent1"/>
+                        </a:effectRef>
+                        <a:fontRef idx="minor">
+                          <a:schemeClr val="lt1"/>
+                        </a:fontRef>
+                      </wps:style>
+                      <wps:bodyPr rot="0" spcFirstLastPara="0" vertOverflow="overflow" horzOverflow="overflow" vert="horz" wrap="square" lIns="91440" tIns="45720" rIns="91440" bIns="45720" numCol="1" spcCol="0" rtlCol="0" fromWordArt="0" anchor="ctr" anchorCtr="0" forceAA="0" compatLnSpc="1">
+                        <a:prstTxWarp prst="textNoShape">
+                          <a:avLst/>
+                        </a:prstTxWarp>
+                        <a:noAutofit/>
+                      </wps:bodyPr>
+                    </wps:wsp>
+                  </a:graphicData>
+                </a:graphic>
+              </wp:anchor>
+            </w:drawing>
+          </mc:Choice>
+          <mc:Fallback>
+            <w:pict>
+              <v:oval w14:anchorId="6A5AB155" id="Oval 3" o:spid="_x0000_s1026" style="position:absolute;margin-left:150.6pt;margin-top:5.9pt;width:28.2pt;height:27pt;z-index:251661312;visibility:visible;mso-wrap-style:square;mso-wrap-distance-left:9pt;mso-wrap-distance-top:0;mso-wrap-distance-right:9pt;mso-wrap-distance-bottom:0;mso-position-horizontal:absolute;mso-position-horizontal-relative:text;mso-position-vertical:absolute;mso-position-vertical-relative:text;v-text-anchor:middle" o:gfxdata="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" fillcolor="#e30034 [3204]" strokecolor="#710019 [1604]" strokeweight="1pt">
+                <v:stroke joinstyle="miter"/>
+              </v:oval>
+            </w:pict>
+          </mc:Fallback>
+        </mc:AlternateContent>
+      </w:r>
+    </w:p>
+    <w:p>
+      <w:pPr>
+        <w:rPr>
+          <w:lang w:val="de-DE"/>
+        </w:rPr>
+      </w:pPr>
+    </w:p>
+    <w:p>
+      <w:pPr>
+        <w:rPr>
+          <w:lang w:val="de-DE"/>
+        </w:rPr>
+      </w:pPr>
+    </w:p>
+    <w:p>
+      <w:pPr>
+        <w:rPr>
+          <w:lang w:val="de-DE"/>
+        </w:rPr>
+      </w:pPr>
       <w:bookmarkStart w:id="0" w:name="_GoBack"/>
+      <w:r>
+        <w:rPr>
+          <w:noProof/>
+        </w:rPr>
+        <mc:AlternateContent>
+          <mc:Choice Requires="wps">
+            <w:drawing>
+              <wp:anchor distT="0" distB="0" distL="114300" distR="114300" simplePos="0" relativeHeight="251669504" behindDoc="0" locked="0" layoutInCell="1" allowOverlap="1" wp14:anchorId="1D831F2D" wp14:editId="40277895">
+                <wp:simplePos x="0" y="0"/>
+                <wp:positionH relativeFrom="column">
+                  <wp:posOffset>1584325</wp:posOffset>
+                </wp:positionH>
+                <wp:positionV relativeFrom="paragraph">
+                  <wp:posOffset>257175</wp:posOffset>
+                </wp:positionV>
+                <wp:extent cx="45719" cy="396240"/>
+                <wp:effectExtent l="38100" t="38100" r="50165" b="22860"/>
+                <wp:wrapNone/>
+                <wp:docPr id="8" name="Straight Arrow Connector 8"/>
+                <wp:cNvGraphicFramePr/>
+                <a:graphic xmlns:a="http://schemas.openxmlformats.org/drawingml/2006/main">
+                  <a:graphicData uri="http://schemas.microsoft.com/office/word/2010/wordprocessingShape">
+                    <wps:wsp>
+                      <wps:cNvCnPr/>
+                      <wps:spPr>
+                        <a:xfrm flipV="1">
+                          <a:off x="0" y="0"/>
+                          <a:ext cx="45719" cy="396240"/>
+                        </a:xfrm>
+                        <a:prstGeom prst="straightConnector1">
+                          <a:avLst/>
+                        </a:prstGeom>
+                        <a:ln>
+                          <a:tailEnd type="triangle"/>
+                        </a:ln>
+                      </wps:spPr>
+                      <wps:style>
+                        <a:lnRef idx="1">
+                          <a:schemeClr val="accent1"/>
+                        </a:lnRef>
+                        <a:fillRef idx="0">
+                          <a:schemeClr val="accent1"/>
+                        </a:fillRef>
+                        <a:effectRef idx="0">
+                          <a:schemeClr val="accent1"/>
+                        </a:effectRef>
+                        <a:fontRef idx="minor">
+                          <a:schemeClr val="tx1"/>
+                        </a:fontRef>
+                      </wps:style>
+                      <wps:bodyPr/>
+                    </wps:wsp>
+                  </a:graphicData>
+                </a:graphic>
+                <wp14:sizeRelH relativeFrom="margin">
+                  <wp14:pctWidth>0</wp14:pctWidth>
+                </wp14:sizeRelH>
+                <wp14:sizeRelV relativeFrom="margin">
+                  <wp14:pctHeight>0</wp14:pctHeight>
+                </wp14:sizeRelV>
+              </wp:anchor>
+            </w:drawing>
+          </mc:Choice>
+          <mc:Fallback>
+            <w:pict>
+              <v:shape w14:anchorId="10717784" id="Straight Arrow Connector 8" o:spid="_x0000_s1026" type="#_x0000_t32" style="position:absolute;margin-left:124.75pt;margin-top:20.25pt;width:3.6pt;height:31.2pt;flip:y;z-index:251669504;visibility:visible;mso-wrap-style:square;mso-width-percent:0;mso-height-percent:0;mso-wrap-distance-left:9pt;mso-wrap-distance-top:0;mso-wrap-distance-right:9pt;mso-wrap-distance-bottom:0;mso-position-horizontal:absolute;mso-position-horizontal-relative:text;mso-position-vertical:absolute;mso-position-vertical-relative:text;mso-width-percent:0;mso-height-percent:0;mso-width-relative:margin;mso-height-relative:margin" o:gfxdata="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" strokecolor="#e30034 [3204]" strokeweight=".5pt">
+                <v:stroke endarrow="block" joinstyle="miter"/>
+              </v:shape>
+            </w:pict>
+          </mc:Fallback>
+        </mc:AlternateContent>
+      </w:r>
       <w:bookmarkEnd w:id="0"/>
     </w:p>
     <w:p>
@@ -1408,6 +2038,33 @@
           <w:lang w:val="de-DE"/>
         </w:rPr>
       </w:pPr>
+    </w:p>
+    <w:p>
+      <w:pPr>
+        <w:rPr>
+          <w:lang w:val="de-DE"/>
+        </w:rPr>
+      </w:pPr>
+    </w:p>
+    <w:p>
+      <w:pPr>
+        <w:rPr>
+          <w:lang w:val="de-DE"/>
+        </w:rPr>
+      </w:pPr>
+    </w:p>
+    <w:p>
+      <w:pPr>
+        <w:rPr>
+          <w:lang w:val="de-DE"/>
+        </w:rPr>
+      </w:pPr>
+      <w:r>
+        <w:rPr>
+          <w:lang w:val="de-DE"/>
+        </w:rPr>
+        <w:t>Gültige Indices raussuchen</w:t>
+      </w:r>
     </w:p>
     <w:sectPr>
       <w:pgSz w:w="11906" w:h="16838" w:code="9"/>
@@ -2721,7 +3378,7 @@
 </file>
 
 <file path=customXml/itemProps1.xml><?xml version="1.0" encoding="utf-8"?>
-<ds:datastoreItem xmlns:ds="http://schemas.openxmlformats.org/officeDocument/2006/customXml" ds:itemID="{01F41E53-8554-46A3-A117-66C7457C163E}">
+<ds:datastoreItem xmlns:ds="http://schemas.openxmlformats.org/officeDocument/2006/customXml" ds:itemID="{A3AE478D-092A-410B-9041-19F7C62F8544}">
   <ds:schemaRefs>
     <ds:schemaRef ds:uri="http://schemas.openxmlformats.org/officeDocument/2006/bibliography"/>
   </ds:schemaRefs>

</xml_diff>